<commit_message>
create single player function to battle computer, added increase ball speed function
</commit_message>
<xml_diff>
--- a/IRON_PONG_REQ_SCH_PROB.docx
+++ b/IRON_PONG_REQ_SCH_PROB.docx
@@ -1,6 +1,6 @@
 
 <file path=word/document.xml><?xml version="1.0" encoding="utf-8"?>
-<w:document xmlns:wpc="http://schemas.microsoft.com/office/word/2010/wordprocessingCanvas" xmlns:mo="http://schemas.microsoft.com/office/mac/office/2008/main" xmlns:mc="http://schemas.openxmlformats.org/markup-compatibility/2006" xmlns:mv="urn:schemas-microsoft-com:mac:vml" xmlns:o="urn:schemas-microsoft-com:office:office" xmlns:r="http://schemas.openxmlformats.org/officeDocument/2006/relationships" xmlns:m="http://schemas.openxmlformats.org/officeDocument/2006/math" xmlns:v="urn:schemas-microsoft-com:vml" xmlns:wp14="http://schemas.microsoft.com/office/word/2010/wordprocessingDrawing" xmlns:wp="http://schemas.openxmlformats.org/drawingml/2006/wordprocessingDrawing" xmlns:w10="urn:schemas-microsoft-com:office:word" xmlns:w="http://schemas.openxmlformats.org/wordprocessingml/2006/main" xmlns:w14="http://schemas.microsoft.com/office/word/2010/wordml" xmlns:w15="http://schemas.microsoft.com/office/word/2012/wordml" xmlns:wpg="http://schemas.microsoft.com/office/word/2010/wordprocessingGroup" xmlns:wpi="http://schemas.microsoft.com/office/word/2010/wordprocessingInk" xmlns:wne="http://schemas.microsoft.com/office/word/2006/wordml" xmlns:wps="http://schemas.microsoft.com/office/word/2010/wordprocessingShape" mc:Ignorable="w14 w15 wp14">
+<w:document xmlns:wpc="http://schemas.microsoft.com/office/word/2010/wordprocessingCanvas" xmlns:cx="http://schemas.microsoft.com/office/drawing/2014/chartex" xmlns:cx1="http://schemas.microsoft.com/office/drawing/2015/9/8/chartex" xmlns:cx2="http://schemas.microsoft.com/office/drawing/2015/10/21/chartex" xmlns:cx3="http://schemas.microsoft.com/office/drawing/2016/5/9/chartex" xmlns:cx4="http://schemas.microsoft.com/office/drawing/2016/5/10/chartex" xmlns:cx5="http://schemas.microsoft.com/office/drawing/2016/5/11/chartex" xmlns:cx6="http://schemas.microsoft.com/office/drawing/2016/5/12/chartex" xmlns:cx7="http://schemas.microsoft.com/office/drawing/2016/5/13/chartex" xmlns:cx8="http://schemas.microsoft.com/office/drawing/2016/5/14/chartex" xmlns:mc="http://schemas.openxmlformats.org/markup-compatibility/2006" xmlns:aink="http://schemas.microsoft.com/office/drawing/2016/ink" xmlns:am3d="http://schemas.microsoft.com/office/drawing/2017/model3d" xmlns:o="urn:schemas-microsoft-com:office:office" xmlns:r="http://schemas.openxmlformats.org/officeDocument/2006/relationships" xmlns:m="http://schemas.openxmlformats.org/officeDocument/2006/math" xmlns:v="urn:schemas-microsoft-com:vml" xmlns:wp14="http://schemas.microsoft.com/office/word/2010/wordprocessingDrawing" xmlns:wp="http://schemas.openxmlformats.org/drawingml/2006/wordprocessingDrawing" xmlns:w10="urn:schemas-microsoft-com:office:word" xmlns:w="http://schemas.openxmlformats.org/wordprocessingml/2006/main" xmlns:w14="http://schemas.microsoft.com/office/word/2010/wordml" xmlns:w15="http://schemas.microsoft.com/office/word/2012/wordml" xmlns:w16cid="http://schemas.microsoft.com/office/word/2016/wordml/cid" xmlns:w16se="http://schemas.microsoft.com/office/word/2015/wordml/symex" xmlns:wpg="http://schemas.microsoft.com/office/word/2010/wordprocessingGroup" xmlns:wpi="http://schemas.microsoft.com/office/word/2010/wordprocessingInk" xmlns:wne="http://schemas.microsoft.com/office/word/2006/wordml" xmlns:wps="http://schemas.microsoft.com/office/word/2010/wordprocessingShape" mc:Ignorable="w14 w15 w16se w16cid wp14">
   <w:body>
     <w:p>
       <w:pPr>
@@ -45,8 +45,8 @@
       </w:tblPr>
       <w:tblGrid>
         <w:gridCol w:w="3050"/>
-        <w:gridCol w:w="2790"/>
-        <w:gridCol w:w="3340"/>
+        <w:gridCol w:w="3150"/>
+        <w:gridCol w:w="2980"/>
       </w:tblGrid>
       <w:tr>
         <w:tc>
@@ -88,7 +88,7 @@
         </w:tc>
         <w:tc>
           <w:tcPr>
-            <w:tcW w:w="2790" w:type="dxa"/>
+            <w:tcW w:w="3150" w:type="dxa"/>
             <w:tcBorders>
               <w:top w:val="single" w:sz="8" w:space="0" w:color="A3A3A3"/>
               <w:left w:val="single" w:sz="8" w:space="0" w:color="A3A3A3"/>
@@ -125,7 +125,7 @@
         </w:tc>
         <w:tc>
           <w:tcPr>
-            <w:tcW w:w="3340" w:type="dxa"/>
+            <w:tcW w:w="2980" w:type="dxa"/>
             <w:tcBorders>
               <w:top w:val="single" w:sz="8" w:space="0" w:color="A3A3A3"/>
               <w:left w:val="single" w:sz="8" w:space="0" w:color="A3A3A3"/>
@@ -199,7 +199,7 @@
         </w:tc>
         <w:tc>
           <w:tcPr>
-            <w:tcW w:w="2790" w:type="dxa"/>
+            <w:tcW w:w="3150" w:type="dxa"/>
             <w:tcBorders>
               <w:top w:val="single" w:sz="8" w:space="0" w:color="A3A3A3"/>
               <w:left w:val="single" w:sz="8" w:space="0" w:color="A3A3A3"/>
@@ -234,7 +234,7 @@
         </w:tc>
         <w:tc>
           <w:tcPr>
-            <w:tcW w:w="3340" w:type="dxa"/>
+            <w:tcW w:w="2980" w:type="dxa"/>
             <w:tcBorders>
               <w:top w:val="single" w:sz="8" w:space="0" w:color="A3A3A3"/>
               <w:left w:val="single" w:sz="8" w:space="0" w:color="A3A3A3"/>
@@ -306,7 +306,7 @@
         </w:tc>
         <w:tc>
           <w:tcPr>
-            <w:tcW w:w="2790" w:type="dxa"/>
+            <w:tcW w:w="3150" w:type="dxa"/>
             <w:tcBorders>
               <w:top w:val="single" w:sz="8" w:space="0" w:color="A3A3A3"/>
               <w:left w:val="single" w:sz="8" w:space="0" w:color="A3A3A3"/>
@@ -341,7 +341,7 @@
         </w:tc>
         <w:tc>
           <w:tcPr>
-            <w:tcW w:w="3340" w:type="dxa"/>
+            <w:tcW w:w="2980" w:type="dxa"/>
             <w:tcBorders>
               <w:top w:val="single" w:sz="8" w:space="0" w:color="A3A3A3"/>
               <w:left w:val="single" w:sz="8" w:space="0" w:color="A3A3A3"/>
@@ -413,7 +413,7 @@
         </w:tc>
         <w:tc>
           <w:tcPr>
-            <w:tcW w:w="2790" w:type="dxa"/>
+            <w:tcW w:w="3150" w:type="dxa"/>
             <w:tcBorders>
               <w:top w:val="single" w:sz="8" w:space="0" w:color="A3A3A3"/>
               <w:left w:val="single" w:sz="8" w:space="0" w:color="A3A3A3"/>
@@ -448,7 +448,7 @@
         </w:tc>
         <w:tc>
           <w:tcPr>
-            <w:tcW w:w="3340" w:type="dxa"/>
+            <w:tcW w:w="2980" w:type="dxa"/>
             <w:tcBorders>
               <w:top w:val="single" w:sz="8" w:space="0" w:color="A3A3A3"/>
               <w:left w:val="single" w:sz="8" w:space="0" w:color="A3A3A3"/>
@@ -520,7 +520,7 @@
         </w:tc>
         <w:tc>
           <w:tcPr>
-            <w:tcW w:w="2790" w:type="dxa"/>
+            <w:tcW w:w="3150" w:type="dxa"/>
             <w:tcBorders>
               <w:top w:val="single" w:sz="8" w:space="0" w:color="A3A3A3"/>
               <w:left w:val="single" w:sz="8" w:space="0" w:color="A3A3A3"/>
@@ -551,40 +551,58 @@
               </w:rPr>
               <w:t> </w:t>
             </w:r>
-          </w:p>
-        </w:tc>
-        <w:tc>
-          <w:tcPr>
-            <w:tcW w:w="3340" w:type="dxa"/>
-            <w:tcBorders>
-              <w:top w:val="single" w:sz="8" w:space="0" w:color="A3A3A3"/>
-              <w:left w:val="single" w:sz="8" w:space="0" w:color="A3A3A3"/>
-              <w:bottom w:val="single" w:sz="8" w:space="0" w:color="A3A3A3"/>
-              <w:right w:val="single" w:sz="8" w:space="0" w:color="A3A3A3"/>
-            </w:tcBorders>
-            <w:tcMar>
-              <w:top w:w="80" w:type="dxa"/>
-              <w:left w:w="80" w:type="dxa"/>
-              <w:bottom w:w="80" w:type="dxa"/>
-              <w:right w:w="80" w:type="dxa"/>
-            </w:tcMar>
-            <w:hideMark/>
-          </w:tcPr>
-          <w:p>
-            <w:pPr>
-              <w:rPr>
-                <w:rFonts w:ascii="Calibri" w:hAnsi="Calibri" w:cs="Times New Roman"/>
-                <w:sz w:val="22"/>
-                <w:szCs w:val="22"/>
-              </w:rPr>
-            </w:pPr>
-            <w:r>
-              <w:rPr>
-                <w:rFonts w:ascii="Calibri" w:hAnsi="Calibri" w:cs="Times New Roman"/>
-                <w:sz w:val="22"/>
-                <w:szCs w:val="22"/>
-              </w:rPr>
-              <w:t>Sounds / Background Music</w:t>
+            <w:r>
+              <w:rPr>
+                <w:rFonts w:ascii="Calibri" w:hAnsi="Calibri" w:cs="Times New Roman"/>
+                <w:sz w:val="22"/>
+                <w:szCs w:val="22"/>
+              </w:rPr>
+              <w:t>Screen Shake</w:t>
+            </w:r>
+          </w:p>
+        </w:tc>
+        <w:tc>
+          <w:tcPr>
+            <w:tcW w:w="2980" w:type="dxa"/>
+            <w:tcBorders>
+              <w:top w:val="single" w:sz="8" w:space="0" w:color="A3A3A3"/>
+              <w:left w:val="single" w:sz="8" w:space="0" w:color="A3A3A3"/>
+              <w:bottom w:val="single" w:sz="8" w:space="0" w:color="A3A3A3"/>
+              <w:right w:val="single" w:sz="8" w:space="0" w:color="A3A3A3"/>
+            </w:tcBorders>
+            <w:tcMar>
+              <w:top w:w="80" w:type="dxa"/>
+              <w:left w:w="80" w:type="dxa"/>
+              <w:bottom w:w="80" w:type="dxa"/>
+              <w:right w:w="80" w:type="dxa"/>
+            </w:tcMar>
+            <w:hideMark/>
+          </w:tcPr>
+          <w:p>
+            <w:pPr>
+              <w:rPr>
+                <w:rFonts w:ascii="Calibri" w:hAnsi="Calibri" w:cs="Times New Roman"/>
+                <w:sz w:val="22"/>
+                <w:szCs w:val="22"/>
+              </w:rPr>
+            </w:pPr>
+            <w:r>
+              <w:rPr>
+                <w:rFonts w:ascii="Calibri" w:hAnsi="Calibri" w:cs="Times New Roman"/>
+                <w:sz w:val="22"/>
+                <w:szCs w:val="22"/>
+              </w:rPr>
+              <w:t>Sounds / Backgrou</w:t>
+            </w:r>
+            <w:bookmarkStart w:id="0" w:name="_GoBack"/>
+            <w:bookmarkEnd w:id="0"/>
+            <w:r>
+              <w:rPr>
+                <w:rFonts w:ascii="Calibri" w:hAnsi="Calibri" w:cs="Times New Roman"/>
+                <w:sz w:val="22"/>
+                <w:szCs w:val="22"/>
+              </w:rPr>
+              <w:t>nd Music</w:t>
             </w:r>
           </w:p>
         </w:tc>
@@ -627,7 +645,7 @@
         </w:tc>
         <w:tc>
           <w:tcPr>
-            <w:tcW w:w="2790" w:type="dxa"/>
+            <w:tcW w:w="3150" w:type="dxa"/>
             <w:tcBorders>
               <w:top w:val="single" w:sz="8" w:space="0" w:color="A3A3A3"/>
               <w:left w:val="single" w:sz="8" w:space="0" w:color="A3A3A3"/>
@@ -658,33 +676,49 @@
               </w:rPr>
               <w:t> </w:t>
             </w:r>
-          </w:p>
-        </w:tc>
-        <w:tc>
-          <w:tcPr>
-            <w:tcW w:w="3340" w:type="dxa"/>
-            <w:tcBorders>
-              <w:top w:val="single" w:sz="8" w:space="0" w:color="A3A3A3"/>
-              <w:left w:val="single" w:sz="8" w:space="0" w:color="A3A3A3"/>
-              <w:bottom w:val="single" w:sz="8" w:space="0" w:color="A3A3A3"/>
-              <w:right w:val="single" w:sz="8" w:space="0" w:color="A3A3A3"/>
-            </w:tcBorders>
-            <w:tcMar>
-              <w:top w:w="80" w:type="dxa"/>
-              <w:left w:w="80" w:type="dxa"/>
-              <w:bottom w:w="80" w:type="dxa"/>
-              <w:right w:w="80" w:type="dxa"/>
-            </w:tcMar>
-            <w:hideMark/>
-          </w:tcPr>
-          <w:p>
-            <w:pPr>
-              <w:rPr>
-                <w:rFonts w:ascii="Calibri" w:hAnsi="Calibri" w:cs="Times New Roman"/>
-                <w:sz w:val="22"/>
-                <w:szCs w:val="22"/>
-              </w:rPr>
-            </w:pPr>
+            <w:r>
+              <w:rPr>
+                <w:rFonts w:ascii="Calibri" w:hAnsi="Calibri" w:cs="Times New Roman"/>
+                <w:sz w:val="22"/>
+                <w:szCs w:val="22"/>
+              </w:rPr>
+              <w:t>Timer mode on Balls of Fury</w:t>
+            </w:r>
+          </w:p>
+        </w:tc>
+        <w:tc>
+          <w:tcPr>
+            <w:tcW w:w="2980" w:type="dxa"/>
+            <w:tcBorders>
+              <w:top w:val="single" w:sz="8" w:space="0" w:color="A3A3A3"/>
+              <w:left w:val="single" w:sz="8" w:space="0" w:color="A3A3A3"/>
+              <w:bottom w:val="single" w:sz="8" w:space="0" w:color="A3A3A3"/>
+              <w:right w:val="single" w:sz="8" w:space="0" w:color="A3A3A3"/>
+            </w:tcBorders>
+            <w:tcMar>
+              <w:top w:w="80" w:type="dxa"/>
+              <w:left w:w="80" w:type="dxa"/>
+              <w:bottom w:w="80" w:type="dxa"/>
+              <w:right w:w="80" w:type="dxa"/>
+            </w:tcMar>
+            <w:hideMark/>
+          </w:tcPr>
+          <w:p>
+            <w:pPr>
+              <w:rPr>
+                <w:rFonts w:ascii="Calibri" w:hAnsi="Calibri" w:cs="Times New Roman"/>
+                <w:sz w:val="22"/>
+                <w:szCs w:val="22"/>
+              </w:rPr>
+            </w:pPr>
+            <w:r>
+              <w:rPr>
+                <w:rFonts w:ascii="Calibri" w:hAnsi="Calibri" w:cs="Times New Roman"/>
+                <w:sz w:val="22"/>
+                <w:szCs w:val="22"/>
+              </w:rPr>
+              <w:t>Timer in corner for powerups</w:t>
+            </w:r>
           </w:p>
         </w:tc>
       </w:tr>
@@ -726,7 +760,7 @@
         </w:tc>
         <w:tc>
           <w:tcPr>
-            <w:tcW w:w="2790" w:type="dxa"/>
+            <w:tcW w:w="3150" w:type="dxa"/>
             <w:tcBorders>
               <w:top w:val="single" w:sz="8" w:space="0" w:color="A3A3A3"/>
               <w:left w:val="single" w:sz="8" w:space="0" w:color="A3A3A3"/>
@@ -757,11 +791,19 @@
               </w:rPr>
               <w:t> </w:t>
             </w:r>
-          </w:p>
-        </w:tc>
-        <w:tc>
-          <w:tcPr>
-            <w:tcW w:w="3340" w:type="dxa"/>
+            <w:r>
+              <w:rPr>
+                <w:rFonts w:ascii="Calibri" w:hAnsi="Calibri" w:cs="Times New Roman"/>
+                <w:sz w:val="22"/>
+                <w:szCs w:val="22"/>
+              </w:rPr>
+              <w:t>Ball Speed increase after time interval</w:t>
+            </w:r>
+          </w:p>
+        </w:tc>
+        <w:tc>
+          <w:tcPr>
+            <w:tcW w:w="2980" w:type="dxa"/>
             <w:tcBorders>
               <w:top w:val="single" w:sz="8" w:space="0" w:color="A3A3A3"/>
               <w:left w:val="single" w:sz="8" w:space="0" w:color="A3A3A3"/>
@@ -833,7 +875,7 @@
         </w:tc>
         <w:tc>
           <w:tcPr>
-            <w:tcW w:w="2790" w:type="dxa"/>
+            <w:tcW w:w="3150" w:type="dxa"/>
             <w:tcBorders>
               <w:top w:val="single" w:sz="8" w:space="0" w:color="A3A3A3"/>
               <w:left w:val="single" w:sz="8" w:space="0" w:color="A3A3A3"/>
@@ -864,11 +906,29 @@
               </w:rPr>
               <w:t> </w:t>
             </w:r>
-          </w:p>
-        </w:tc>
-        <w:tc>
-          <w:tcPr>
-            <w:tcW w:w="3340" w:type="dxa"/>
+            <w:r>
+              <w:rPr>
+                <w:rFonts w:ascii="Calibri" w:hAnsi="Calibri" w:cs="Times New Roman"/>
+                <w:sz w:val="22"/>
+                <w:szCs w:val="22"/>
+              </w:rPr>
+              <w:t>Background moving</w:t>
+            </w:r>
+            <w:proofErr w:type="gramStart"/>
+            <w:r>
+              <w:rPr>
+                <w:rFonts w:ascii="Calibri" w:hAnsi="Calibri" w:cs="Times New Roman"/>
+                <w:sz w:val="22"/>
+                <w:szCs w:val="22"/>
+              </w:rPr>
+              <w:t>*?*</w:t>
+            </w:r>
+            <w:proofErr w:type="gramEnd"/>
+          </w:p>
+        </w:tc>
+        <w:tc>
+          <w:tcPr>
+            <w:tcW w:w="2980" w:type="dxa"/>
             <w:tcBorders>
               <w:top w:val="single" w:sz="8" w:space="0" w:color="A3A3A3"/>
               <w:left w:val="single" w:sz="8" w:space="0" w:color="A3A3A3"/>
@@ -943,7 +1003,7 @@
         </w:tc>
         <w:tc>
           <w:tcPr>
-            <w:tcW w:w="2790" w:type="dxa"/>
+            <w:tcW w:w="3150" w:type="dxa"/>
             <w:tcBorders>
               <w:top w:val="single" w:sz="8" w:space="0" w:color="A3A3A3"/>
               <w:left w:val="single" w:sz="8" w:space="0" w:color="A3A3A3"/>
@@ -974,11 +1034,19 @@
               </w:rPr>
               <w:t> </w:t>
             </w:r>
-          </w:p>
-        </w:tc>
-        <w:tc>
-          <w:tcPr>
-            <w:tcW w:w="3340" w:type="dxa"/>
+            <w:r>
+              <w:rPr>
+                <w:rFonts w:ascii="Calibri" w:hAnsi="Calibri" w:cs="Times New Roman"/>
+                <w:sz w:val="22"/>
+                <w:szCs w:val="22"/>
+              </w:rPr>
+              <w:t>Finish balls of fury mode</w:t>
+            </w:r>
+          </w:p>
+        </w:tc>
+        <w:tc>
+          <w:tcPr>
+            <w:tcW w:w="2980" w:type="dxa"/>
             <w:tcBorders>
               <w:top w:val="single" w:sz="8" w:space="0" w:color="A3A3A3"/>
               <w:left w:val="single" w:sz="8" w:space="0" w:color="A3A3A3"/>
@@ -1071,7 +1139,7 @@
         </w:tc>
         <w:tc>
           <w:tcPr>
-            <w:tcW w:w="2790" w:type="dxa"/>
+            <w:tcW w:w="3150" w:type="dxa"/>
             <w:tcBorders>
               <w:top w:val="single" w:sz="8" w:space="0" w:color="A3A3A3"/>
               <w:left w:val="single" w:sz="8" w:space="0" w:color="A3A3A3"/>
@@ -1102,11 +1170,19 @@
               </w:rPr>
               <w:t> </w:t>
             </w:r>
-          </w:p>
-        </w:tc>
-        <w:tc>
-          <w:tcPr>
-            <w:tcW w:w="3340" w:type="dxa"/>
+            <w:r>
+              <w:rPr>
+                <w:rFonts w:ascii="Calibri" w:hAnsi="Calibri" w:cs="Times New Roman"/>
+                <w:sz w:val="22"/>
+                <w:szCs w:val="22"/>
+              </w:rPr>
+              <w:t>Images/sounds on powerups</w:t>
+            </w:r>
+          </w:p>
+        </w:tc>
+        <w:tc>
+          <w:tcPr>
+            <w:tcW w:w="2980" w:type="dxa"/>
             <w:tcBorders>
               <w:top w:val="single" w:sz="8" w:space="0" w:color="A3A3A3"/>
               <w:left w:val="single" w:sz="8" w:space="0" w:color="A3A3A3"/>
@@ -1178,7 +1254,7 @@
         </w:tc>
         <w:tc>
           <w:tcPr>
-            <w:tcW w:w="2790" w:type="dxa"/>
+            <w:tcW w:w="3150" w:type="dxa"/>
             <w:tcBorders>
               <w:top w:val="single" w:sz="8" w:space="0" w:color="A3A3A3"/>
               <w:left w:val="single" w:sz="8" w:space="0" w:color="A3A3A3"/>
@@ -1209,11 +1285,19 @@
               </w:rPr>
               <w:t> </w:t>
             </w:r>
-          </w:p>
-        </w:tc>
-        <w:tc>
-          <w:tcPr>
-            <w:tcW w:w="3340" w:type="dxa"/>
+            <w:r>
+              <w:rPr>
+                <w:rFonts w:ascii="Calibri" w:hAnsi="Calibri" w:cs="Times New Roman"/>
+                <w:sz w:val="22"/>
+                <w:szCs w:val="22"/>
+              </w:rPr>
+              <w:t>Instructions on powerups</w:t>
+            </w:r>
+          </w:p>
+        </w:tc>
+        <w:tc>
+          <w:tcPr>
+            <w:tcW w:w="2980" w:type="dxa"/>
             <w:tcBorders>
               <w:top w:val="single" w:sz="8" w:space="0" w:color="A3A3A3"/>
               <w:left w:val="single" w:sz="8" w:space="0" w:color="A3A3A3"/>
@@ -2395,8 +2479,6 @@
               </w:rPr>
               <w:t>Clean up styles</w:t>
             </w:r>
-            <w:bookmarkStart w:id="0" w:name="_GoBack"/>
-            <w:bookmarkEnd w:id="0"/>
           </w:p>
         </w:tc>
         <w:tc>
@@ -3102,8 +3184,8 @@
 </file>
 
 <file path=word/numbering.xml><?xml version="1.0" encoding="utf-8"?>
-<w:numbering xmlns:wpc="http://schemas.microsoft.com/office/word/2010/wordprocessingCanvas" xmlns:mo="http://schemas.microsoft.com/office/mac/office/2008/main" xmlns:mc="http://schemas.openxmlformats.org/markup-compatibility/2006" xmlns:mv="urn:schemas-microsoft-com:mac:vml" xmlns:o="urn:schemas-microsoft-com:office:office" xmlns:r="http://schemas.openxmlformats.org/officeDocument/2006/relationships" xmlns:m="http://schemas.openxmlformats.org/officeDocument/2006/math" xmlns:v="urn:schemas-microsoft-com:vml" xmlns:wp14="http://schemas.microsoft.com/office/word/2010/wordprocessingDrawing" xmlns:wp="http://schemas.openxmlformats.org/drawingml/2006/wordprocessingDrawing" xmlns:w10="urn:schemas-microsoft-com:office:word" xmlns:w="http://schemas.openxmlformats.org/wordprocessingml/2006/main" xmlns:w14="http://schemas.microsoft.com/office/word/2010/wordml" xmlns:w15="http://schemas.microsoft.com/office/word/2012/wordml" xmlns:wpg="http://schemas.microsoft.com/office/word/2010/wordprocessingGroup" xmlns:wpi="http://schemas.microsoft.com/office/word/2010/wordprocessingInk" xmlns:wne="http://schemas.microsoft.com/office/word/2006/wordml" xmlns:wps="http://schemas.microsoft.com/office/word/2010/wordprocessingShape" mc:Ignorable="w14 w15 wp14">
-  <w:abstractNum w:abstractNumId="0">
+<w:numbering xmlns:wpc="http://schemas.microsoft.com/office/word/2010/wordprocessingCanvas" xmlns:cx="http://schemas.microsoft.com/office/drawing/2014/chartex" xmlns:cx1="http://schemas.microsoft.com/office/drawing/2015/9/8/chartex" xmlns:cx2="http://schemas.microsoft.com/office/drawing/2015/10/21/chartex" xmlns:cx3="http://schemas.microsoft.com/office/drawing/2016/5/9/chartex" xmlns:cx4="http://schemas.microsoft.com/office/drawing/2016/5/10/chartex" xmlns:cx5="http://schemas.microsoft.com/office/drawing/2016/5/11/chartex" xmlns:cx6="http://schemas.microsoft.com/office/drawing/2016/5/12/chartex" xmlns:cx7="http://schemas.microsoft.com/office/drawing/2016/5/13/chartex" xmlns:cx8="http://schemas.microsoft.com/office/drawing/2016/5/14/chartex" xmlns:mc="http://schemas.openxmlformats.org/markup-compatibility/2006" xmlns:aink="http://schemas.microsoft.com/office/drawing/2016/ink" xmlns:am3d="http://schemas.microsoft.com/office/drawing/2017/model3d" xmlns:o="urn:schemas-microsoft-com:office:office" xmlns:r="http://schemas.openxmlformats.org/officeDocument/2006/relationships" xmlns:m="http://schemas.openxmlformats.org/officeDocument/2006/math" xmlns:v="urn:schemas-microsoft-com:vml" xmlns:wp14="http://schemas.microsoft.com/office/word/2010/wordprocessingDrawing" xmlns:wp="http://schemas.openxmlformats.org/drawingml/2006/wordprocessingDrawing" xmlns:w10="urn:schemas-microsoft-com:office:word" xmlns:w="http://schemas.openxmlformats.org/wordprocessingml/2006/main" xmlns:w14="http://schemas.microsoft.com/office/word/2010/wordml" xmlns:w15="http://schemas.microsoft.com/office/word/2012/wordml" xmlns:w16cid="http://schemas.microsoft.com/office/word/2016/wordml/cid" xmlns:w16se="http://schemas.microsoft.com/office/word/2015/wordml/symex" xmlns:wpg="http://schemas.microsoft.com/office/word/2010/wordprocessingGroup" xmlns:wpi="http://schemas.microsoft.com/office/word/2010/wordprocessingInk" xmlns:wne="http://schemas.microsoft.com/office/word/2006/wordml" xmlns:wps="http://schemas.microsoft.com/office/word/2010/wordprocessingShape" mc:Ignorable="w14 w15 w16se w16cid wp14">
+  <w:abstractNum w:abstractNumId="0" w15:restartNumberingAfterBreak="0">
     <w:nsid w:val="0DFB0EA0"/>
     <w:multiLevelType w:val="multilevel"/>
     <w:tmpl w:val="830610CE"/>
@@ -3252,7 +3334,7 @@
       </w:rPr>
     </w:lvl>
   </w:abstractNum>
-  <w:abstractNum w:abstractNumId="1">
+  <w:abstractNum w:abstractNumId="1" w15:restartNumberingAfterBreak="0">
     <w:nsid w:val="28352158"/>
     <w:multiLevelType w:val="multilevel"/>
     <w:tmpl w:val="DEE46DDA"/>
@@ -3401,7 +3483,7 @@
       </w:rPr>
     </w:lvl>
   </w:abstractNum>
-  <w:abstractNum w:abstractNumId="2">
+  <w:abstractNum w:abstractNumId="2" w15:restartNumberingAfterBreak="0">
     <w:nsid w:val="5CDC3A67"/>
     <w:multiLevelType w:val="multilevel"/>
     <w:tmpl w:val="7700C190"/>
@@ -3550,7 +3632,7 @@
       </w:rPr>
     </w:lvl>
   </w:abstractNum>
-  <w:abstractNum w:abstractNumId="3">
+  <w:abstractNum w:abstractNumId="3" w15:restartNumberingAfterBreak="0">
     <w:nsid w:val="69B34B6E"/>
     <w:multiLevelType w:val="hybridMultilevel"/>
     <w:tmpl w:val="67964516"/>
@@ -3679,7 +3761,7 @@
 </file>
 
 <file path=word/styles.xml><?xml version="1.0" encoding="utf-8"?>
-<w:styles xmlns:mc="http://schemas.openxmlformats.org/markup-compatibility/2006" xmlns:r="http://schemas.openxmlformats.org/officeDocument/2006/relationships" xmlns:w="http://schemas.openxmlformats.org/wordprocessingml/2006/main" xmlns:w14="http://schemas.microsoft.com/office/word/2010/wordml" xmlns:w15="http://schemas.microsoft.com/office/word/2012/wordml" mc:Ignorable="w14 w15">
+<w:styles xmlns:mc="http://schemas.openxmlformats.org/markup-compatibility/2006" xmlns:r="http://schemas.openxmlformats.org/officeDocument/2006/relationships" xmlns:w="http://schemas.openxmlformats.org/wordprocessingml/2006/main" xmlns:w14="http://schemas.microsoft.com/office/word/2010/wordml" xmlns:w15="http://schemas.microsoft.com/office/word/2012/wordml" xmlns:w16cid="http://schemas.microsoft.com/office/word/2016/wordml/cid" xmlns:w16se="http://schemas.microsoft.com/office/word/2015/wordml/symex" mc:Ignorable="w14 w15 w16se w16cid">
   <w:docDefaults>
     <w:rPrDefault>
       <w:rPr>
@@ -3691,7 +3773,7 @@
     </w:rPrDefault>
     <w:pPrDefault/>
   </w:docDefaults>
-  <w:latentStyles w:defLockedState="0" w:defUIPriority="99" w:defSemiHidden="0" w:defUnhideWhenUsed="0" w:defQFormat="0" w:count="380">
+  <w:latentStyles w:defLockedState="0" w:defUIPriority="99" w:defSemiHidden="0" w:defUnhideWhenUsed="0" w:defQFormat="0" w:count="375">
     <w:lsdException w:name="Normal" w:uiPriority="0" w:qFormat="1"/>
     <w:lsdException w:name="heading 1" w:uiPriority="9" w:qFormat="1"/>
     <w:lsdException w:name="heading 2" w:semiHidden="1" w:uiPriority="9" w:unhideWhenUsed="1" w:qFormat="1"/>

</xml_diff>

<commit_message>
updates to the highscores php and database inserts
</commit_message>
<xml_diff>
--- a/IRON_PONG_REQ_SCH_PROB.docx
+++ b/IRON_PONG_REQ_SCH_PROB.docx
@@ -183,13 +183,15 @@
             <w:pPr>
               <w:rPr>
                 <w:rFonts w:ascii="Calibri" w:hAnsi="Calibri" w:cs="Times New Roman"/>
-                <w:sz w:val="22"/>
-                <w:szCs w:val="22"/>
-              </w:rPr>
-            </w:pPr>
-            <w:r>
-              <w:rPr>
-                <w:rFonts w:ascii="Calibri" w:hAnsi="Calibri" w:cs="Times New Roman"/>
+                <w:strike/>
+                <w:sz w:val="22"/>
+                <w:szCs w:val="22"/>
+              </w:rPr>
+            </w:pPr>
+            <w:r>
+              <w:rPr>
+                <w:rFonts w:ascii="Calibri" w:hAnsi="Calibri" w:cs="Times New Roman"/>
+                <w:strike/>
                 <w:sz w:val="22"/>
                 <w:szCs w:val="22"/>
               </w:rPr>
@@ -218,13 +220,15 @@
             <w:pPr>
               <w:rPr>
                 <w:rFonts w:ascii="Calibri" w:hAnsi="Calibri" w:cs="Times New Roman"/>
-                <w:sz w:val="22"/>
-                <w:szCs w:val="22"/>
-              </w:rPr>
-            </w:pPr>
-            <w:r>
-              <w:rPr>
-                <w:rFonts w:ascii="Calibri" w:hAnsi="Calibri" w:cs="Times New Roman"/>
+                <w:strike/>
+                <w:sz w:val="22"/>
+                <w:szCs w:val="22"/>
+              </w:rPr>
+            </w:pPr>
+            <w:r>
+              <w:rPr>
+                <w:rFonts w:ascii="Calibri" w:hAnsi="Calibri" w:cs="Times New Roman"/>
+                <w:strike/>
                 <w:sz w:val="22"/>
                 <w:szCs w:val="22"/>
               </w:rPr>
@@ -255,13 +259,15 @@
                 <w:rFonts w:ascii="Calibri" w:hAnsi="Calibri" w:cs="Times New Roman"/>
                 <w:sz w:val="22"/>
                 <w:szCs w:val="22"/>
-              </w:rPr>
-            </w:pPr>
-            <w:r>
-              <w:rPr>
-                <w:rFonts w:ascii="Calibri" w:hAnsi="Calibri" w:cs="Times New Roman"/>
-                <w:sz w:val="22"/>
-                <w:szCs w:val="22"/>
+                <w:u w:val="single"/>
+              </w:rPr>
+            </w:pPr>
+            <w:r>
+              <w:rPr>
+                <w:rFonts w:ascii="Calibri" w:hAnsi="Calibri" w:cs="Times New Roman"/>
+                <w:sz w:val="22"/>
+                <w:szCs w:val="22"/>
+                <w:u w:val="single"/>
               </w:rPr>
               <w:t>Power Ups</w:t>
             </w:r>
@@ -290,13 +296,15 @@
             <w:pPr>
               <w:rPr>
                 <w:rFonts w:ascii="Calibri" w:hAnsi="Calibri" w:cs="Times New Roman"/>
-                <w:sz w:val="22"/>
-                <w:szCs w:val="22"/>
-              </w:rPr>
-            </w:pPr>
-            <w:r>
-              <w:rPr>
-                <w:rFonts w:ascii="Calibri" w:hAnsi="Calibri" w:cs="Times New Roman"/>
+                <w:strike/>
+                <w:sz w:val="22"/>
+                <w:szCs w:val="22"/>
+              </w:rPr>
+            </w:pPr>
+            <w:r>
+              <w:rPr>
+                <w:rFonts w:ascii="Calibri" w:hAnsi="Calibri" w:cs="Times New Roman"/>
+                <w:strike/>
                 <w:sz w:val="22"/>
                 <w:szCs w:val="22"/>
               </w:rPr>
@@ -325,13 +333,15 @@
             <w:pPr>
               <w:rPr>
                 <w:rFonts w:ascii="Calibri" w:hAnsi="Calibri" w:cs="Times New Roman"/>
-                <w:sz w:val="22"/>
-                <w:szCs w:val="22"/>
-              </w:rPr>
-            </w:pPr>
-            <w:r>
-              <w:rPr>
-                <w:rFonts w:ascii="Calibri" w:hAnsi="Calibri" w:cs="Times New Roman"/>
+                <w:strike/>
+                <w:sz w:val="22"/>
+                <w:szCs w:val="22"/>
+              </w:rPr>
+            </w:pPr>
+            <w:r>
+              <w:rPr>
+                <w:rFonts w:ascii="Calibri" w:hAnsi="Calibri" w:cs="Times New Roman"/>
+                <w:strike/>
                 <w:sz w:val="22"/>
                 <w:szCs w:val="22"/>
               </w:rPr>
@@ -371,6 +381,42 @@
                 <w:szCs w:val="22"/>
               </w:rPr>
               <w:t>AI - Single Player</w:t>
+            </w:r>
+          </w:p>
+          <w:p>
+            <w:pPr>
+              <w:rPr>
+                <w:rFonts w:ascii="Calibri" w:hAnsi="Calibri" w:cs="Times New Roman"/>
+                <w:sz w:val="22"/>
+                <w:szCs w:val="22"/>
+              </w:rPr>
+            </w:pPr>
+            <w:r>
+              <w:rPr>
+                <w:rFonts w:ascii="Calibri" w:hAnsi="Calibri" w:cs="Times New Roman"/>
+                <w:sz w:val="22"/>
+                <w:szCs w:val="22"/>
+              </w:rPr>
+              <w:t>-easy mode</w:t>
+            </w:r>
+          </w:p>
+          <w:p>
+            <w:pPr>
+              <w:rPr>
+                <w:rFonts w:ascii="Calibri" w:hAnsi="Calibri" w:cs="Times New Roman"/>
+                <w:strike/>
+                <w:sz w:val="22"/>
+                <w:szCs w:val="22"/>
+              </w:rPr>
+            </w:pPr>
+            <w:r>
+              <w:rPr>
+                <w:rFonts w:ascii="Calibri" w:hAnsi="Calibri" w:cs="Times New Roman"/>
+                <w:strike/>
+                <w:sz w:val="22"/>
+                <w:szCs w:val="22"/>
+              </w:rPr>
+              <w:t>-hard more</w:t>
             </w:r>
           </w:p>
         </w:tc>
@@ -397,13 +443,15 @@
             <w:pPr>
               <w:rPr>
                 <w:rFonts w:ascii="Calibri" w:hAnsi="Calibri" w:cs="Times New Roman"/>
-                <w:sz w:val="22"/>
-                <w:szCs w:val="22"/>
-              </w:rPr>
-            </w:pPr>
-            <w:r>
-              <w:rPr>
-                <w:rFonts w:ascii="Calibri" w:hAnsi="Calibri" w:cs="Times New Roman"/>
+                <w:strike/>
+                <w:sz w:val="22"/>
+                <w:szCs w:val="22"/>
+              </w:rPr>
+            </w:pPr>
+            <w:r>
+              <w:rPr>
+                <w:rFonts w:ascii="Calibri" w:hAnsi="Calibri" w:cs="Times New Roman"/>
+                <w:strike/>
                 <w:sz w:val="22"/>
                 <w:szCs w:val="22"/>
               </w:rPr>
@@ -432,13 +480,15 @@
             <w:pPr>
               <w:rPr>
                 <w:rFonts w:ascii="Calibri" w:hAnsi="Calibri" w:cs="Times New Roman"/>
-                <w:sz w:val="22"/>
-                <w:szCs w:val="22"/>
-              </w:rPr>
-            </w:pPr>
-            <w:r>
-              <w:rPr>
-                <w:rFonts w:ascii="Calibri" w:hAnsi="Calibri" w:cs="Times New Roman"/>
+                <w:strike/>
+                <w:sz w:val="22"/>
+                <w:szCs w:val="22"/>
+              </w:rPr>
+            </w:pPr>
+            <w:r>
+              <w:rPr>
+                <w:rFonts w:ascii="Calibri" w:hAnsi="Calibri" w:cs="Times New Roman"/>
+                <w:strike/>
                 <w:sz w:val="22"/>
                 <w:szCs w:val="22"/>
               </w:rPr>
@@ -504,13 +554,15 @@
             <w:pPr>
               <w:rPr>
                 <w:rFonts w:ascii="Calibri" w:hAnsi="Calibri" w:cs="Times New Roman"/>
-                <w:sz w:val="22"/>
-                <w:szCs w:val="22"/>
-              </w:rPr>
-            </w:pPr>
-            <w:r>
-              <w:rPr>
-                <w:rFonts w:ascii="Calibri" w:hAnsi="Calibri" w:cs="Times New Roman"/>
+                <w:strike/>
+                <w:sz w:val="22"/>
+                <w:szCs w:val="22"/>
+              </w:rPr>
+            </w:pPr>
+            <w:r>
+              <w:rPr>
+                <w:rFonts w:ascii="Calibri" w:hAnsi="Calibri" w:cs="Times New Roman"/>
+                <w:strike/>
                 <w:sz w:val="22"/>
                 <w:szCs w:val="22"/>
               </w:rPr>
@@ -546,18 +598,11 @@
             <w:r>
               <w:rPr>
                 <w:rFonts w:ascii="Calibri" w:hAnsi="Calibri" w:cs="Times New Roman"/>
-                <w:sz w:val="22"/>
-                <w:szCs w:val="22"/>
-              </w:rPr>
-              <w:t> </w:t>
-            </w:r>
-            <w:r>
-              <w:rPr>
-                <w:rFonts w:ascii="Calibri" w:hAnsi="Calibri" w:cs="Times New Roman"/>
-                <w:sz w:val="22"/>
-                <w:szCs w:val="22"/>
-              </w:rPr>
-              <w:t>Screen Shake</w:t>
+                <w:strike/>
+                <w:sz w:val="22"/>
+                <w:szCs w:val="22"/>
+              </w:rPr>
+              <w:t>Ball Speed increase after time interval</w:t>
             </w:r>
           </w:p>
         </w:tc>
@@ -592,17 +637,7 @@
                 <w:sz w:val="22"/>
                 <w:szCs w:val="22"/>
               </w:rPr>
-              <w:t>Sounds / Backgrou</w:t>
-            </w:r>
-            <w:bookmarkStart w:id="0" w:name="_GoBack"/>
-            <w:bookmarkEnd w:id="0"/>
-            <w:r>
-              <w:rPr>
-                <w:rFonts w:ascii="Calibri" w:hAnsi="Calibri" w:cs="Times New Roman"/>
-                <w:sz w:val="22"/>
-                <w:szCs w:val="22"/>
-              </w:rPr>
-              <w:t>nd Music</w:t>
+              <w:t>Sounds / Background Music</w:t>
             </w:r>
           </w:p>
         </w:tc>
@@ -629,13 +664,15 @@
             <w:pPr>
               <w:rPr>
                 <w:rFonts w:ascii="Calibri" w:hAnsi="Calibri" w:cs="Times New Roman"/>
-                <w:sz w:val="22"/>
-                <w:szCs w:val="22"/>
-              </w:rPr>
-            </w:pPr>
-            <w:r>
-              <w:rPr>
-                <w:rFonts w:ascii="Calibri" w:hAnsi="Calibri" w:cs="Times New Roman"/>
+                <w:strike/>
+                <w:sz w:val="22"/>
+                <w:szCs w:val="22"/>
+              </w:rPr>
+            </w:pPr>
+            <w:r>
+              <w:rPr>
+                <w:rFonts w:ascii="Calibri" w:hAnsi="Calibri" w:cs="Times New Roman"/>
+                <w:strike/>
                 <w:sz w:val="22"/>
                 <w:szCs w:val="22"/>
               </w:rPr>
@@ -682,8 +719,18 @@
                 <w:sz w:val="22"/>
                 <w:szCs w:val="22"/>
               </w:rPr>
-              <w:t>Timer mode on Balls of Fury</w:t>
-            </w:r>
+              <w:t>Background moving</w:t>
+            </w:r>
+            <w:proofErr w:type="gramStart"/>
+            <w:r>
+              <w:rPr>
+                <w:rFonts w:ascii="Calibri" w:hAnsi="Calibri" w:cs="Times New Roman"/>
+                <w:sz w:val="22"/>
+                <w:szCs w:val="22"/>
+              </w:rPr>
+              <w:t>*?*</w:t>
+            </w:r>
+            <w:proofErr w:type="gramEnd"/>
           </w:p>
         </w:tc>
         <w:tc>
@@ -707,13 +754,15 @@
             <w:pPr>
               <w:rPr>
                 <w:rFonts w:ascii="Calibri" w:hAnsi="Calibri" w:cs="Times New Roman"/>
-                <w:sz w:val="22"/>
-                <w:szCs w:val="22"/>
-              </w:rPr>
-            </w:pPr>
-            <w:r>
-              <w:rPr>
-                <w:rFonts w:ascii="Calibri" w:hAnsi="Calibri" w:cs="Times New Roman"/>
+                <w:strike/>
+                <w:sz w:val="22"/>
+                <w:szCs w:val="22"/>
+              </w:rPr>
+            </w:pPr>
+            <w:r>
+              <w:rPr>
+                <w:rFonts w:ascii="Calibri" w:hAnsi="Calibri" w:cs="Times New Roman"/>
+                <w:strike/>
                 <w:sz w:val="22"/>
                 <w:szCs w:val="22"/>
               </w:rPr>
@@ -744,13 +793,15 @@
             <w:pPr>
               <w:rPr>
                 <w:rFonts w:ascii="Calibri" w:hAnsi="Calibri" w:cs="Times New Roman"/>
-                <w:sz w:val="22"/>
-                <w:szCs w:val="22"/>
-              </w:rPr>
-            </w:pPr>
-            <w:r>
-              <w:rPr>
-                <w:rFonts w:ascii="Calibri" w:hAnsi="Calibri" w:cs="Times New Roman"/>
+                <w:strike/>
+                <w:sz w:val="22"/>
+                <w:szCs w:val="22"/>
+              </w:rPr>
+            </w:pPr>
+            <w:r>
+              <w:rPr>
+                <w:rFonts w:ascii="Calibri" w:hAnsi="Calibri" w:cs="Times New Roman"/>
+                <w:strike/>
                 <w:sz w:val="22"/>
                 <w:szCs w:val="22"/>
               </w:rPr>
@@ -779,6 +830,44 @@
             <w:pPr>
               <w:rPr>
                 <w:rFonts w:ascii="Calibri" w:hAnsi="Calibri" w:cs="Times New Roman"/>
+                <w:strike/>
+                <w:sz w:val="22"/>
+                <w:szCs w:val="22"/>
+              </w:rPr>
+            </w:pPr>
+            <w:r>
+              <w:rPr>
+                <w:rFonts w:ascii="Calibri" w:hAnsi="Calibri" w:cs="Times New Roman"/>
+                <w:strike/>
+                <w:sz w:val="22"/>
+                <w:szCs w:val="22"/>
+              </w:rPr>
+              <w:t>Finish balls of fury mode</w:t>
+            </w:r>
+          </w:p>
+        </w:tc>
+        <w:tc>
+          <w:tcPr>
+            <w:tcW w:w="2980" w:type="dxa"/>
+            <w:tcBorders>
+              <w:top w:val="single" w:sz="8" w:space="0" w:color="A3A3A3"/>
+              <w:left w:val="single" w:sz="8" w:space="0" w:color="A3A3A3"/>
+              <w:bottom w:val="single" w:sz="8" w:space="0" w:color="A3A3A3"/>
+              <w:right w:val="single" w:sz="8" w:space="0" w:color="A3A3A3"/>
+            </w:tcBorders>
+            <w:tcMar>
+              <w:top w:w="80" w:type="dxa"/>
+              <w:left w:w="80" w:type="dxa"/>
+              <w:bottom w:w="80" w:type="dxa"/>
+              <w:right w:w="80" w:type="dxa"/>
+            </w:tcMar>
+            <w:hideMark/>
+          </w:tcPr>
+          <w:p>
+            <w:pPr>
+              <w:rPr>
+                <w:rFonts w:ascii="Calibri" w:hAnsi="Calibri" w:cs="Times New Roman"/>
+                <w:strike/>
                 <w:sz w:val="22"/>
                 <w:szCs w:val="22"/>
               </w:rPr>
@@ -794,45 +883,11 @@
             <w:r>
               <w:rPr>
                 <w:rFonts w:ascii="Calibri" w:hAnsi="Calibri" w:cs="Times New Roman"/>
-                <w:sz w:val="22"/>
-                <w:szCs w:val="22"/>
-              </w:rPr>
-              <w:t>Ball Speed increase after time interval</w:t>
-            </w:r>
-          </w:p>
-        </w:tc>
-        <w:tc>
-          <w:tcPr>
-            <w:tcW w:w="2980" w:type="dxa"/>
-            <w:tcBorders>
-              <w:top w:val="single" w:sz="8" w:space="0" w:color="A3A3A3"/>
-              <w:left w:val="single" w:sz="8" w:space="0" w:color="A3A3A3"/>
-              <w:bottom w:val="single" w:sz="8" w:space="0" w:color="A3A3A3"/>
-              <w:right w:val="single" w:sz="8" w:space="0" w:color="A3A3A3"/>
-            </w:tcBorders>
-            <w:tcMar>
-              <w:top w:w="80" w:type="dxa"/>
-              <w:left w:w="80" w:type="dxa"/>
-              <w:bottom w:w="80" w:type="dxa"/>
-              <w:right w:w="80" w:type="dxa"/>
-            </w:tcMar>
-            <w:hideMark/>
-          </w:tcPr>
-          <w:p>
-            <w:pPr>
-              <w:rPr>
-                <w:rFonts w:ascii="Calibri" w:hAnsi="Calibri" w:cs="Times New Roman"/>
-                <w:sz w:val="22"/>
-                <w:szCs w:val="22"/>
-              </w:rPr>
-            </w:pPr>
-            <w:r>
-              <w:rPr>
-                <w:rFonts w:ascii="Calibri" w:hAnsi="Calibri" w:cs="Times New Roman"/>
-                <w:sz w:val="22"/>
-                <w:szCs w:val="22"/>
-              </w:rPr>
-              <w:t> </w:t>
+                <w:strike/>
+                <w:sz w:val="22"/>
+                <w:szCs w:val="22"/>
+              </w:rPr>
+              <w:t>Timer mode on Balls of Fury</w:t>
             </w:r>
           </w:p>
         </w:tc>
@@ -859,13 +914,15 @@
             <w:pPr>
               <w:rPr>
                 <w:rFonts w:ascii="Calibri" w:hAnsi="Calibri" w:cs="Times New Roman"/>
-                <w:sz w:val="22"/>
-                <w:szCs w:val="22"/>
-              </w:rPr>
-            </w:pPr>
-            <w:r>
-              <w:rPr>
-                <w:rFonts w:ascii="Calibri" w:hAnsi="Calibri" w:cs="Times New Roman"/>
+                <w:strike/>
+                <w:sz w:val="22"/>
+                <w:szCs w:val="22"/>
+              </w:rPr>
+            </w:pPr>
+            <w:r>
+              <w:rPr>
+                <w:rFonts w:ascii="Calibri" w:hAnsi="Calibri" w:cs="Times New Roman"/>
+                <w:strike/>
                 <w:sz w:val="22"/>
                 <w:szCs w:val="22"/>
               </w:rPr>
@@ -894,6 +951,44 @@
             <w:pPr>
               <w:rPr>
                 <w:rFonts w:ascii="Calibri" w:hAnsi="Calibri" w:cs="Times New Roman"/>
+                <w:strike/>
+                <w:sz w:val="22"/>
+                <w:szCs w:val="22"/>
+              </w:rPr>
+            </w:pPr>
+            <w:r>
+              <w:rPr>
+                <w:rFonts w:ascii="Calibri" w:hAnsi="Calibri" w:cs="Times New Roman"/>
+                <w:strike/>
+                <w:sz w:val="22"/>
+                <w:szCs w:val="22"/>
+              </w:rPr>
+              <w:t> Images/sounds on powerups</w:t>
+            </w:r>
+          </w:p>
+        </w:tc>
+        <w:tc>
+          <w:tcPr>
+            <w:tcW w:w="2980" w:type="dxa"/>
+            <w:tcBorders>
+              <w:top w:val="single" w:sz="8" w:space="0" w:color="A3A3A3"/>
+              <w:left w:val="single" w:sz="8" w:space="0" w:color="A3A3A3"/>
+              <w:bottom w:val="single" w:sz="8" w:space="0" w:color="A3A3A3"/>
+              <w:right w:val="single" w:sz="8" w:space="0" w:color="A3A3A3"/>
+            </w:tcBorders>
+            <w:tcMar>
+              <w:top w:w="80" w:type="dxa"/>
+              <w:left w:w="80" w:type="dxa"/>
+              <w:bottom w:w="80" w:type="dxa"/>
+              <w:right w:w="80" w:type="dxa"/>
+            </w:tcMar>
+            <w:hideMark/>
+          </w:tcPr>
+          <w:p>
+            <w:pPr>
+              <w:rPr>
+                <w:rFonts w:ascii="Calibri" w:hAnsi="Calibri" w:cs="Times New Roman"/>
+                <w:strike/>
                 <w:sz w:val="22"/>
                 <w:szCs w:val="22"/>
               </w:rPr>
@@ -909,55 +1004,11 @@
             <w:r>
               <w:rPr>
                 <w:rFonts w:ascii="Calibri" w:hAnsi="Calibri" w:cs="Times New Roman"/>
-                <w:sz w:val="22"/>
-                <w:szCs w:val="22"/>
-              </w:rPr>
-              <w:t>Background moving</w:t>
-            </w:r>
-            <w:proofErr w:type="gramStart"/>
-            <w:r>
-              <w:rPr>
-                <w:rFonts w:ascii="Calibri" w:hAnsi="Calibri" w:cs="Times New Roman"/>
-                <w:sz w:val="22"/>
-                <w:szCs w:val="22"/>
-              </w:rPr>
-              <w:t>*?*</w:t>
-            </w:r>
-            <w:proofErr w:type="gramEnd"/>
-          </w:p>
-        </w:tc>
-        <w:tc>
-          <w:tcPr>
-            <w:tcW w:w="2980" w:type="dxa"/>
-            <w:tcBorders>
-              <w:top w:val="single" w:sz="8" w:space="0" w:color="A3A3A3"/>
-              <w:left w:val="single" w:sz="8" w:space="0" w:color="A3A3A3"/>
-              <w:bottom w:val="single" w:sz="8" w:space="0" w:color="A3A3A3"/>
-              <w:right w:val="single" w:sz="8" w:space="0" w:color="A3A3A3"/>
-            </w:tcBorders>
-            <w:tcMar>
-              <w:top w:w="80" w:type="dxa"/>
-              <w:left w:w="80" w:type="dxa"/>
-              <w:bottom w:w="80" w:type="dxa"/>
-              <w:right w:w="80" w:type="dxa"/>
-            </w:tcMar>
-            <w:hideMark/>
-          </w:tcPr>
-          <w:p>
-            <w:pPr>
-              <w:rPr>
-                <w:rFonts w:ascii="Calibri" w:hAnsi="Calibri" w:cs="Times New Roman"/>
-                <w:sz w:val="22"/>
-                <w:szCs w:val="22"/>
-              </w:rPr>
-            </w:pPr>
-            <w:r>
-              <w:rPr>
-                <w:rFonts w:ascii="Calibri" w:hAnsi="Calibri" w:cs="Times New Roman"/>
-                <w:sz w:val="22"/>
-                <w:szCs w:val="22"/>
-              </w:rPr>
-              <w:t> </w:t>
+                <w:strike/>
+                <w:sz w:val="22"/>
+                <w:szCs w:val="22"/>
+              </w:rPr>
+              <w:t>Screen Shake</w:t>
             </w:r>
           </w:p>
         </w:tc>
@@ -987,13 +1038,15 @@
             <w:pPr>
               <w:rPr>
                 <w:rFonts w:ascii="Calibri" w:hAnsi="Calibri" w:cs="Times New Roman"/>
-                <w:sz w:val="22"/>
-                <w:szCs w:val="22"/>
-              </w:rPr>
-            </w:pPr>
-            <w:r>
-              <w:rPr>
-                <w:rFonts w:ascii="Calibri" w:hAnsi="Calibri" w:cs="Times New Roman"/>
+                <w:strike/>
+                <w:sz w:val="22"/>
+                <w:szCs w:val="22"/>
+              </w:rPr>
+            </w:pPr>
+            <w:r>
+              <w:rPr>
+                <w:rFonts w:ascii="Calibri" w:hAnsi="Calibri" w:cs="Times New Roman"/>
+                <w:strike/>
                 <w:sz w:val="22"/>
                 <w:szCs w:val="22"/>
               </w:rPr>
@@ -1022,6 +1075,7 @@
             <w:pPr>
               <w:rPr>
                 <w:rFonts w:ascii="Calibri" w:hAnsi="Calibri" w:cs="Times New Roman"/>
+                <w:strike/>
                 <w:sz w:val="22"/>
                 <w:szCs w:val="22"/>
               </w:rPr>
@@ -1037,10 +1091,11 @@
             <w:r>
               <w:rPr>
                 <w:rFonts w:ascii="Calibri" w:hAnsi="Calibri" w:cs="Times New Roman"/>
-                <w:sz w:val="22"/>
-                <w:szCs w:val="22"/>
-              </w:rPr>
-              <w:t>Finish balls of fury mode</w:t>
+                <w:strike/>
+                <w:sz w:val="22"/>
+                <w:szCs w:val="22"/>
+              </w:rPr>
+              <w:t>Instructions on powerups</w:t>
             </w:r>
           </w:p>
         </w:tc>
@@ -1065,18 +1120,31 @@
             <w:pPr>
               <w:rPr>
                 <w:rFonts w:ascii="Calibri" w:hAnsi="Calibri" w:cs="Times New Roman"/>
-                <w:sz w:val="22"/>
-                <w:szCs w:val="22"/>
-              </w:rPr>
-            </w:pPr>
-            <w:r>
-              <w:rPr>
-                <w:rFonts w:ascii="Calibri" w:hAnsi="Calibri" w:cs="Times New Roman"/>
+                <w:strike/>
+                <w:sz w:val="22"/>
+                <w:szCs w:val="22"/>
+              </w:rPr>
+            </w:pPr>
+            <w:bookmarkStart w:id="0" w:name="_GoBack"/>
+            <w:r>
+              <w:rPr>
+                <w:rFonts w:ascii="Calibri" w:hAnsi="Calibri" w:cs="Times New Roman"/>
+                <w:strike/>
                 <w:sz w:val="22"/>
                 <w:szCs w:val="22"/>
               </w:rPr>
               <w:t> </w:t>
             </w:r>
+            <w:r>
+              <w:rPr>
+                <w:rFonts w:ascii="Calibri" w:hAnsi="Calibri" w:cs="Times New Roman"/>
+                <w:strike/>
+                <w:sz w:val="22"/>
+                <w:szCs w:val="22"/>
+              </w:rPr>
+              <w:t>Submit high scores</w:t>
+            </w:r>
+            <w:bookmarkEnd w:id="0"/>
           </w:p>
         </w:tc>
       </w:tr>
@@ -1102,13 +1170,15 @@
             <w:pPr>
               <w:rPr>
                 <w:rFonts w:ascii="Calibri" w:hAnsi="Calibri" w:cs="Times New Roman"/>
-                <w:sz w:val="22"/>
-                <w:szCs w:val="22"/>
-              </w:rPr>
-            </w:pPr>
-            <w:r>
-              <w:rPr>
-                <w:rFonts w:ascii="Calibri" w:hAnsi="Calibri" w:cs="Times New Roman"/>
+                <w:strike/>
+                <w:sz w:val="22"/>
+                <w:szCs w:val="22"/>
+              </w:rPr>
+            </w:pPr>
+            <w:r>
+              <w:rPr>
+                <w:rFonts w:ascii="Calibri" w:hAnsi="Calibri" w:cs="Times New Roman"/>
+                <w:strike/>
                 <w:sz w:val="22"/>
                 <w:szCs w:val="22"/>
               </w:rPr>
@@ -1125,11 +1195,13 @@
               <w:textAlignment w:val="center"/>
               <w:rPr>
                 <w:rFonts w:ascii="Times New Roman" w:eastAsia="Times New Roman" w:hAnsi="Times New Roman" w:cs="Times New Roman"/>
+                <w:strike/>
               </w:rPr>
             </w:pPr>
             <w:r>
               <w:rPr>
                 <w:rFonts w:ascii="Calibri" w:eastAsia="Times New Roman" w:hAnsi="Calibri" w:cs="Times New Roman"/>
+                <w:strike/>
                 <w:sz w:val="22"/>
                 <w:szCs w:val="22"/>
               </w:rPr>
@@ -1152,32 +1224,15 @@
               <w:bottom w:w="80" w:type="dxa"/>
               <w:right w:w="80" w:type="dxa"/>
             </w:tcMar>
-            <w:hideMark/>
-          </w:tcPr>
-          <w:p>
-            <w:pPr>
-              <w:rPr>
-                <w:rFonts w:ascii="Calibri" w:hAnsi="Calibri" w:cs="Times New Roman"/>
-                <w:sz w:val="22"/>
-                <w:szCs w:val="22"/>
-              </w:rPr>
-            </w:pPr>
-            <w:r>
-              <w:rPr>
-                <w:rFonts w:ascii="Calibri" w:hAnsi="Calibri" w:cs="Times New Roman"/>
-                <w:sz w:val="22"/>
-                <w:szCs w:val="22"/>
-              </w:rPr>
-              <w:t> </w:t>
-            </w:r>
-            <w:r>
-              <w:rPr>
-                <w:rFonts w:ascii="Calibri" w:hAnsi="Calibri" w:cs="Times New Roman"/>
-                <w:sz w:val="22"/>
-                <w:szCs w:val="22"/>
-              </w:rPr>
-              <w:t>Images/sounds on powerups</w:t>
-            </w:r>
+          </w:tcPr>
+          <w:p>
+            <w:pPr>
+              <w:rPr>
+                <w:rFonts w:ascii="Calibri" w:hAnsi="Calibri" w:cs="Times New Roman"/>
+                <w:sz w:val="22"/>
+                <w:szCs w:val="22"/>
+              </w:rPr>
+            </w:pPr>
           </w:p>
         </w:tc>
         <w:tc>
@@ -1238,13 +1293,15 @@
             <w:pPr>
               <w:rPr>
                 <w:rFonts w:ascii="Calibri" w:hAnsi="Calibri" w:cs="Times New Roman"/>
-                <w:sz w:val="22"/>
-                <w:szCs w:val="22"/>
-              </w:rPr>
-            </w:pPr>
-            <w:r>
-              <w:rPr>
-                <w:rFonts w:ascii="Calibri" w:hAnsi="Calibri" w:cs="Times New Roman"/>
+                <w:strike/>
+                <w:sz w:val="22"/>
+                <w:szCs w:val="22"/>
+              </w:rPr>
+            </w:pPr>
+            <w:r>
+              <w:rPr>
+                <w:rFonts w:ascii="Calibri" w:hAnsi="Calibri" w:cs="Times New Roman"/>
+                <w:strike/>
                 <w:sz w:val="22"/>
                 <w:szCs w:val="22"/>
               </w:rPr>
@@ -1267,32 +1324,15 @@
               <w:bottom w:w="80" w:type="dxa"/>
               <w:right w:w="80" w:type="dxa"/>
             </w:tcMar>
-            <w:hideMark/>
-          </w:tcPr>
-          <w:p>
-            <w:pPr>
-              <w:rPr>
-                <w:rFonts w:ascii="Calibri" w:hAnsi="Calibri" w:cs="Times New Roman"/>
-                <w:sz w:val="22"/>
-                <w:szCs w:val="22"/>
-              </w:rPr>
-            </w:pPr>
-            <w:r>
-              <w:rPr>
-                <w:rFonts w:ascii="Calibri" w:hAnsi="Calibri" w:cs="Times New Roman"/>
-                <w:sz w:val="22"/>
-                <w:szCs w:val="22"/>
-              </w:rPr>
-              <w:t> </w:t>
-            </w:r>
-            <w:r>
-              <w:rPr>
-                <w:rFonts w:ascii="Calibri" w:hAnsi="Calibri" w:cs="Times New Roman"/>
-                <w:sz w:val="22"/>
-                <w:szCs w:val="22"/>
-              </w:rPr>
-              <w:t>Instructions on powerups</w:t>
-            </w:r>
+          </w:tcPr>
+          <w:p>
+            <w:pPr>
+              <w:rPr>
+                <w:rFonts w:ascii="Calibri" w:hAnsi="Calibri" w:cs="Times New Roman"/>
+                <w:sz w:val="22"/>
+                <w:szCs w:val="22"/>
+              </w:rPr>
+            </w:pPr>
           </w:p>
         </w:tc>
         <w:tc>

</xml_diff>